<commit_message>
More small edits to summary and prodes. Fig. 4 changed to reflect that f_n are real in text. Unless I hear more will send to Ziba at noon. Thanks for effort. Figures are especially good, Laurence
</commit_message>
<xml_diff>
--- a/doc/proposals/2016NASAtheory/Summary.docx
+++ b/doc/proposals/2016NASAtheory/Summary.docx
@@ -1,6 +1,6 @@
 
 <file path=word/document.xml><?xml version="1.0" encoding="utf-8"?>
-<w:document xmlns:wpc="http://schemas.microsoft.com/office/word/2010/wordprocessingCanvas" xmlns:mo="http://schemas.microsoft.com/office/mac/office/2008/main" xmlns:mc="http://schemas.openxmlformats.org/markup-compatibility/2006" xmlns:mv="urn:schemas-microsoft-com:mac:vml" xmlns:o="urn:schemas-microsoft-com:office:office" xmlns:r="http://schemas.openxmlformats.org/officeDocument/2006/relationships" xmlns:m="http://schemas.openxmlformats.org/officeDocument/2006/math" xmlns:v="urn:schemas-microsoft-com:vml" xmlns:wp14="http://schemas.microsoft.com/office/word/2010/wordprocessingDrawing" xmlns:wp="http://schemas.openxmlformats.org/drawingml/2006/wordprocessingDrawing" xmlns:w10="urn:schemas-microsoft-com:office:word" xmlns:w="http://schemas.openxmlformats.org/wordprocessingml/2006/main" xmlns:w14="http://schemas.microsoft.com/office/word/2010/wordml" xmlns:wpg="http://schemas.microsoft.com/office/word/2010/wordprocessingGroup" xmlns:wpi="http://schemas.microsoft.com/office/word/2010/wordprocessingInk" xmlns:wne="http://schemas.microsoft.com/office/word/2006/wordml" xmlns:wps="http://schemas.microsoft.com/office/word/2010/wordprocessingShape" mc:Ignorable="w14 wp14">
+<w:document xmlns:mo="http://schemas.microsoft.com/office/mac/office/2008/main" xmlns:ve="http://schemas.openxmlformats.org/markup-compatibility/2006" xmlns:mv="urn:schemas-microsoft-com:mac:vml" xmlns:o="urn:schemas-microsoft-com:office:office" xmlns:r="http://schemas.openxmlformats.org/officeDocument/2006/relationships" xmlns:m="http://schemas.openxmlformats.org/officeDocument/2006/math" xmlns:v="urn:schemas-microsoft-com:vml" xmlns:wp="http://schemas.openxmlformats.org/drawingml/2006/wordprocessingDrawing" xmlns:w10="urn:schemas-microsoft-com:office:word" xmlns:w="http://schemas.openxmlformats.org/wordprocessingml/2006/main" xmlns:wne="http://schemas.microsoft.com/office/word/2006/wordml">
   <w:background w:color="FFFFFF"/>
   <w:body>
     <w:p>
@@ -98,11 +98,16 @@
       <w:r>
         <w:t xml:space="preserve"> are </w:t>
       </w:r>
+      <w:proofErr w:type="gramStart"/>
       <w:r>
         <w:t xml:space="preserve">evolvable </w:t>
       </w:r>
       <w:r>
-        <w:t xml:space="preserve"> from the ti</w:t>
+        <w:t xml:space="preserve"> from</w:t>
+      </w:r>
+      <w:proofErr w:type="gramEnd"/>
+      <w:r>
+        <w:t xml:space="preserve"> the ti</w:t>
       </w:r>
       <w:r>
         <w:t>me of infl</w:t>
@@ -114,13 +119,7 @@
         <w:t xml:space="preserve"> </w:t>
       </w:r>
       <w:r>
-        <w:t xml:space="preserve"> From tests</w:t>
-      </w:r>
-      <w:r>
-        <w:t xml:space="preserve"> on both real and simulated data</w:t>
-      </w:r>
-      <w:r>
-        <w:t xml:space="preserve"> t</w:t>
+        <w:t xml:space="preserve"> From tests on both real and simulated data t</w:t>
       </w:r>
       <w:r>
         <w:t>his map-making method</w:t>
@@ -190,7 +189,15 @@
         <w:t xml:space="preserve">, </w:t>
       </w:r>
       <w:r>
-        <w:t xml:space="preserve">higher resolution and polarimetric Planck data. Then, we will set </w:t>
+        <w:t xml:space="preserve">higher resolution and </w:t>
+      </w:r>
+      <w:proofErr w:type="spellStart"/>
+      <w:r>
+        <w:t>polarimetric</w:t>
+      </w:r>
+      <w:proofErr w:type="spellEnd"/>
+      <w:r>
+        <w:t xml:space="preserve"> Planck data. Then, we will set </w:t>
       </w:r>
       <w:r>
         <w:t xml:space="preserve">up the theoretical methodology </w:t>
@@ -208,7 +215,23 @@
         <w:t xml:space="preserve"> how to handle the even</w:t>
       </w:r>
       <w:r>
-        <w:t xml:space="preserve"> richer datasets that are expected from WFIRST, Euclid, Epoch of Reionization studies and many other probes of large scale structure to come.</w:t>
+        <w:t xml:space="preserve"> richer datasets that are expected from WFIRST, Euclid, Epoch of </w:t>
+      </w:r>
+      <w:proofErr w:type="spellStart"/>
+      <w:r>
+        <w:t>Reionization</w:t>
+      </w:r>
+      <w:proofErr w:type="spellEnd"/>
+      <w:r>
+        <w:t xml:space="preserve"> studies and many other probes of </w:t>
+      </w:r>
+      <w:proofErr w:type="gramStart"/>
+      <w:r>
+        <w:t>large scale</w:t>
+      </w:r>
+      <w:proofErr w:type="gramEnd"/>
+      <w:r>
+        <w:t xml:space="preserve"> structure to come.</w:t>
       </w:r>
     </w:p>
     <w:p>
@@ -266,10 +289,24 @@
         <w:t xml:space="preserve">s, either imagined or </w:t>
       </w:r>
       <w:r>
-        <w:t xml:space="preserve">realized in a multiverse. </w:t>
-      </w:r>
-      <w:r>
-        <w:t>Nonetheless, if this p</w:t>
+        <w:t xml:space="preserve">realized in a </w:t>
+      </w:r>
+      <w:proofErr w:type="spellStart"/>
+      <w:r>
+        <w:t>multiverse</w:t>
+      </w:r>
+      <w:proofErr w:type="spellEnd"/>
+      <w:r>
+        <w:t xml:space="preserve">. </w:t>
+      </w:r>
+      <w:r>
+        <w:t>Nonetheless</w:t>
+      </w:r>
+      <w:r>
+        <w:t>, if our</w:t>
+      </w:r>
+      <w:r>
+        <w:t xml:space="preserve"> p</w:t>
       </w:r>
       <w:r>
         <w:t xml:space="preserve">rogram is successful it can </w:t>
@@ -360,7 +397,15 @@
         <w:t>SMOS survey, the</w:t>
       </w:r>
       <w:r>
-        <w:t xml:space="preserve"> SDSS/BigBOSS </w:t>
+        <w:t xml:space="preserve"> SDSS/</w:t>
+      </w:r>
+      <w:proofErr w:type="spellStart"/>
+      <w:r>
+        <w:t>BigBOSS</w:t>
+      </w:r>
+      <w:proofErr w:type="spellEnd"/>
+      <w:r>
+        <w:t xml:space="preserve"> </w:t>
       </w:r>
       <w:r>
         <w:t>and DES surveys</w:t>
@@ -394,14 +439,34 @@
         <w:t xml:space="preserve">We will also carry out an ancillary </w:t>
       </w:r>
       <w:r>
-        <w:t>investigation in which the nesting of equipotentials inferred on the surface of last scat</w:t>
+        <w:t xml:space="preserve">investigation in which the nesting of </w:t>
+      </w:r>
+      <w:proofErr w:type="spellStart"/>
+      <w:r>
+        <w:t>equipotentials</w:t>
+      </w:r>
+      <w:proofErr w:type="spellEnd"/>
+      <w:r>
+        <w:t xml:space="preserve"> inferred on the surface of last scat</w:t>
       </w:r>
       <w:r>
         <w:t xml:space="preserve">tering is represented as a tree. The </w:t>
       </w:r>
-      <w:r>
-        <w:lastRenderedPageBreak/>
-        <w:t>properties of this tree allows additional tests of the Gaussianity that we have assumed.</w:t>
+      <w:proofErr w:type="gramStart"/>
+      <w:r>
+        <w:t>properties of this tree allows</w:t>
+      </w:r>
+      <w:proofErr w:type="gramEnd"/>
+      <w:r>
+        <w:t xml:space="preserve"> additional tests of the </w:t>
+      </w:r>
+      <w:proofErr w:type="spellStart"/>
+      <w:r>
+        <w:t>Gaussianity</w:t>
+      </w:r>
+      <w:proofErr w:type="spellEnd"/>
+      <w:r>
+        <w:t xml:space="preserve"> that we have assumed.</w:t>
       </w:r>
       <w:r>
         <w:t xml:space="preserve"> This investigation can be extended in interesting ways to include polarization and the three-dimensional structure itself. </w:t>
@@ -456,7 +521,15 @@
         <w:t xml:space="preserve"> techniques including</w:t>
       </w:r>
       <w:r>
-        <w:t xml:space="preserve"> movies, modern graphics and three dimensional printing. The research </w:t>
+        <w:t xml:space="preserve"> movies, modern graphics and </w:t>
+      </w:r>
+      <w:proofErr w:type="gramStart"/>
+      <w:r>
+        <w:t>three dimensional</w:t>
+      </w:r>
+      <w:proofErr w:type="gramEnd"/>
+      <w:r>
+        <w:t xml:space="preserve"> printing. The research </w:t>
       </w:r>
       <w:r>
         <w:t>is being</w:t>
@@ -477,7 +550,7 @@
       <w:pPr>
         <w:pStyle w:val="normal0"/>
       </w:pPr>
-      <w:hyperlink r:id="rId5">
+      <w:hyperlink r:id="rId4">
         <w:r>
           <w:rPr>
             <w:color w:val="1155CC"/>
@@ -487,7 +560,15 @@
         </w:r>
       </w:hyperlink>
       <w:r>
-        <w:t xml:space="preserve">, where contributions are invited from all-comers. </w:t>
+        <w:t>, where contributions are invited from all-</w:t>
+      </w:r>
+      <w:proofErr w:type="gramStart"/>
+      <w:r>
+        <w:t>comers</w:t>
+      </w:r>
+      <w:proofErr w:type="gramEnd"/>
+      <w:r>
+        <w:t xml:space="preserve">. </w:t>
       </w:r>
     </w:p>
     <w:p>
@@ -502,16 +583,15 @@
     </w:p>
     <w:sectPr>
       <w:pgSz w:w="12240" w:h="15840"/>
-      <w:pgMar w:top="1440" w:right="1800" w:bottom="1440" w:left="1800" w:header="720" w:footer="720" w:gutter="0"/>
+      <w:pgMar w:top="1440" w:right="1800" w:bottom="1440" w:left="1800" w:gutter="0"/>
       <w:pgNumType w:start="1"/>
-      <w:cols w:space="720"/>
     </w:sectPr>
   </w:body>
 </w:document>
 </file>
 
 <file path=word/styles.xml><?xml version="1.0" encoding="utf-8"?>
-<w:styles xmlns:mc="http://schemas.openxmlformats.org/markup-compatibility/2006" xmlns:r="http://schemas.openxmlformats.org/officeDocument/2006/relationships" xmlns:w="http://schemas.openxmlformats.org/wordprocessingml/2006/main" xmlns:w14="http://schemas.microsoft.com/office/word/2010/wordml" mc:Ignorable="w14">
+<w:styles xmlns:r="http://schemas.openxmlformats.org/officeDocument/2006/relationships" xmlns:w="http://schemas.openxmlformats.org/wordprocessingml/2006/main">
   <w:docDefaults>
     <w:rPrDefault>
       <w:rPr>
@@ -776,15 +856,14 @@
   </w:style>
   <w:style w:type="character" w:default="1" w:styleId="DefaultParagraphFont">
     <w:name w:val="Default Paragraph Font"/>
-    <w:uiPriority w:val="1"/>
     <w:semiHidden/>
     <w:unhideWhenUsed/>
   </w:style>
   <w:style w:type="table" w:default="1" w:styleId="TableNormal">
     <w:name w:val="Normal Table"/>
-    <w:uiPriority w:val="99"/>
     <w:semiHidden/>
     <w:unhideWhenUsed/>
+    <w:qFormat/>
     <w:tblPr>
       <w:tblInd w:w="0" w:type="dxa"/>
       <w:tblCellMar>
@@ -797,7 +876,6 @@
   </w:style>
   <w:style w:type="numbering" w:default="1" w:styleId="NoList">
     <w:name w:val="No List"/>
-    <w:uiPriority w:val="99"/>
     <w:semiHidden/>
     <w:unhideWhenUsed/>
   </w:style>

</xml_diff>